<commit_message>
Change RS485SlaveABC to RS458Slave
</commit_message>
<xml_diff>
--- a/04-Resource/LED_CONTROLLER_USING_RS485.docx
+++ b/04-Resource/LED_CONTROLLER_USING_RS485.docx
@@ -2342,15 +2342,16 @@
         <w:tblLook w:val="04A0" w:firstRow="1" w:lastRow="0" w:firstColumn="1" w:lastColumn="0" w:noHBand="0" w:noVBand="1"/>
       </w:tblPr>
       <w:tblGrid>
-        <w:gridCol w:w="959"/>
-        <w:gridCol w:w="3176"/>
-        <w:gridCol w:w="2897"/>
-        <w:gridCol w:w="2318"/>
+        <w:gridCol w:w="860"/>
+        <w:gridCol w:w="2734"/>
+        <w:gridCol w:w="991"/>
+        <w:gridCol w:w="2816"/>
+        <w:gridCol w:w="1949"/>
       </w:tblGrid>
       <w:tr>
         <w:tc>
           <w:tcPr>
-            <w:tcW w:w="959" w:type="dxa"/>
+            <w:tcW w:w="860" w:type="dxa"/>
           </w:tcPr>
           <w:p>
             <w:pPr>
@@ -2375,7 +2376,7 @@
         </w:tc>
         <w:tc>
           <w:tcPr>
-            <w:tcW w:w="3176" w:type="dxa"/>
+            <w:tcW w:w="2734" w:type="dxa"/>
           </w:tcPr>
           <w:p>
             <w:pPr>
@@ -2400,7 +2401,7 @@
         </w:tc>
         <w:tc>
           <w:tcPr>
-            <w:tcW w:w="2897" w:type="dxa"/>
+            <w:tcW w:w="991" w:type="dxa"/>
           </w:tcPr>
           <w:p>
             <w:pPr>
@@ -2419,17 +2420,24 @@
                 <w:sz w:val="28"/>
                 <w:szCs w:val="28"/>
               </w:rPr>
-              <w:t>Fu</w:t>
-            </w:r>
-            <w:r>
+              <w:t>Pin #</w:t>
+            </w:r>
+          </w:p>
+        </w:tc>
+        <w:tc>
+          <w:tcPr>
+            <w:tcW w:w="2816" w:type="dxa"/>
+          </w:tcPr>
+          <w:p>
+            <w:pPr>
+              <w:jc w:val="center"/>
               <w:rPr>
                 <w:rFonts w:ascii="Times New Roman" w:hAnsi="Times New Roman" w:cs="Times New Roman"/>
                 <w:b/>
                 <w:sz w:val="28"/>
                 <w:szCs w:val="28"/>
               </w:rPr>
-              <w:t>n</w:t>
-            </w:r>
+            </w:pPr>
             <w:r>
               <w:rPr>
                 <w:rFonts w:ascii="Times New Roman" w:hAnsi="Times New Roman" w:cs="Times New Roman"/>
@@ -2437,13 +2445,13 @@
                 <w:sz w:val="28"/>
                 <w:szCs w:val="28"/>
               </w:rPr>
-              <w:t>ction Block</w:t>
-            </w:r>
-          </w:p>
-        </w:tc>
-        <w:tc>
-          <w:tcPr>
-            <w:tcW w:w="2318" w:type="dxa"/>
+              <w:t>Function Block</w:t>
+            </w:r>
+          </w:p>
+        </w:tc>
+        <w:tc>
+          <w:tcPr>
+            <w:tcW w:w="1949" w:type="dxa"/>
           </w:tcPr>
           <w:p>
             <w:pPr>
@@ -2492,7 +2500,7 @@
       <w:tr>
         <w:tc>
           <w:tcPr>
-            <w:tcW w:w="959" w:type="dxa"/>
+            <w:tcW w:w="860" w:type="dxa"/>
           </w:tcPr>
           <w:p>
             <w:pPr>
@@ -2515,7 +2523,7 @@
         </w:tc>
         <w:tc>
           <w:tcPr>
-            <w:tcW w:w="3176" w:type="dxa"/>
+            <w:tcW w:w="2734" w:type="dxa"/>
           </w:tcPr>
           <w:p>
             <w:pPr>
@@ -2537,7 +2545,31 @@
         </w:tc>
         <w:tc>
           <w:tcPr>
-            <w:tcW w:w="2897" w:type="dxa"/>
+            <w:tcW w:w="991" w:type="dxa"/>
+            <w:vAlign w:val="center"/>
+          </w:tcPr>
+          <w:p>
+            <w:pPr>
+              <w:jc w:val="center"/>
+              <w:rPr>
+                <w:rFonts w:ascii="Times New Roman" w:hAnsi="Times New Roman" w:cs="Times New Roman"/>
+                <w:sz w:val="28"/>
+                <w:szCs w:val="28"/>
+              </w:rPr>
+            </w:pPr>
+            <w:r>
+              <w:rPr>
+                <w:rFonts w:ascii="Times New Roman" w:hAnsi="Times New Roman" w:cs="Times New Roman"/>
+                <w:sz w:val="28"/>
+                <w:szCs w:val="28"/>
+              </w:rPr>
+              <w:t>11</w:t>
+            </w:r>
+          </w:p>
+        </w:tc>
+        <w:tc>
+          <w:tcPr>
+            <w:tcW w:w="2816" w:type="dxa"/>
           </w:tcPr>
           <w:p>
             <w:pPr>
@@ -2559,7 +2591,7 @@
         </w:tc>
         <w:tc>
           <w:tcPr>
-            <w:tcW w:w="2318" w:type="dxa"/>
+            <w:tcW w:w="1949" w:type="dxa"/>
           </w:tcPr>
           <w:p>
             <w:pPr>
@@ -2583,7 +2615,7 @@
       <w:tr>
         <w:tc>
           <w:tcPr>
-            <w:tcW w:w="959" w:type="dxa"/>
+            <w:tcW w:w="860" w:type="dxa"/>
           </w:tcPr>
           <w:p>
             <w:pPr>
@@ -2606,83 +2638,75 @@
         </w:tc>
         <w:tc>
           <w:tcPr>
-            <w:tcW w:w="3176" w:type="dxa"/>
-          </w:tcPr>
-          <w:p>
-            <w:pPr>
-              <w:rPr>
-                <w:rFonts w:ascii="Times New Roman" w:hAnsi="Times New Roman" w:cs="Times New Roman"/>
-                <w:sz w:val="28"/>
-                <w:szCs w:val="28"/>
-              </w:rPr>
-            </w:pPr>
-            <w:r>
-              <w:rPr>
-                <w:rFonts w:ascii="Times New Roman" w:hAnsi="Times New Roman" w:cs="Times New Roman"/>
-                <w:sz w:val="28"/>
-                <w:szCs w:val="28"/>
-              </w:rPr>
-              <w:t>TIM</w:t>
-            </w:r>
-            <w:r>
-              <w:rPr>
-                <w:rFonts w:ascii="Times New Roman" w:hAnsi="Times New Roman" w:cs="Times New Roman"/>
-                <w:sz w:val="28"/>
-                <w:szCs w:val="28"/>
-              </w:rPr>
-              <w:t>2</w:t>
-            </w:r>
-            <w:r>
-              <w:rPr>
-                <w:rFonts w:ascii="Times New Roman" w:hAnsi="Times New Roman" w:cs="Times New Roman"/>
-                <w:sz w:val="28"/>
-                <w:szCs w:val="28"/>
-              </w:rPr>
-              <w:t>_CH1[PD4]</w:t>
-            </w:r>
-          </w:p>
-        </w:tc>
-        <w:tc>
-          <w:tcPr>
-            <w:tcW w:w="2897" w:type="dxa"/>
-          </w:tcPr>
-          <w:p>
-            <w:pPr>
-              <w:rPr>
-                <w:rFonts w:ascii="Times New Roman" w:hAnsi="Times New Roman" w:cs="Times New Roman"/>
-                <w:sz w:val="28"/>
-                <w:szCs w:val="28"/>
-              </w:rPr>
-            </w:pPr>
-            <w:r>
-              <w:rPr>
-                <w:rFonts w:ascii="Times New Roman" w:hAnsi="Times New Roman" w:cs="Times New Roman"/>
-                <w:sz w:val="28"/>
-                <w:szCs w:val="28"/>
-              </w:rPr>
-              <w:t xml:space="preserve">Timer </w:t>
-            </w:r>
-            <w:r>
-              <w:rPr>
-                <w:rFonts w:ascii="Times New Roman" w:hAnsi="Times New Roman" w:cs="Times New Roman"/>
-                <w:sz w:val="28"/>
-                <w:szCs w:val="28"/>
-              </w:rPr>
-              <w:t xml:space="preserve">2 </w:t>
-            </w:r>
-            <w:r>
-              <w:rPr>
-                <w:rFonts w:ascii="Times New Roman" w:hAnsi="Times New Roman" w:cs="Times New Roman"/>
-                <w:sz w:val="28"/>
-                <w:szCs w:val="28"/>
-              </w:rPr>
-              <w:t>PWM Channel 1</w:t>
-            </w:r>
-          </w:p>
-        </w:tc>
-        <w:tc>
-          <w:tcPr>
-            <w:tcW w:w="2318" w:type="dxa"/>
+            <w:tcW w:w="2734" w:type="dxa"/>
+          </w:tcPr>
+          <w:p>
+            <w:pPr>
+              <w:rPr>
+                <w:rFonts w:ascii="Times New Roman" w:hAnsi="Times New Roman" w:cs="Times New Roman"/>
+                <w:sz w:val="28"/>
+                <w:szCs w:val="28"/>
+              </w:rPr>
+            </w:pPr>
+            <w:r>
+              <w:rPr>
+                <w:rFonts w:ascii="Times New Roman" w:hAnsi="Times New Roman" w:cs="Times New Roman"/>
+                <w:sz w:val="28"/>
+                <w:szCs w:val="28"/>
+              </w:rPr>
+              <w:t>TIM2_CH1[PD4]</w:t>
+            </w:r>
+          </w:p>
+        </w:tc>
+        <w:tc>
+          <w:tcPr>
+            <w:tcW w:w="991" w:type="dxa"/>
+            <w:vAlign w:val="center"/>
+          </w:tcPr>
+          <w:p>
+            <w:pPr>
+              <w:jc w:val="center"/>
+              <w:rPr>
+                <w:rFonts w:ascii="Times New Roman" w:hAnsi="Times New Roman" w:cs="Times New Roman"/>
+                <w:sz w:val="28"/>
+                <w:szCs w:val="28"/>
+              </w:rPr>
+            </w:pPr>
+            <w:r>
+              <w:rPr>
+                <w:rFonts w:ascii="Times New Roman" w:hAnsi="Times New Roman" w:cs="Times New Roman"/>
+                <w:sz w:val="28"/>
+                <w:szCs w:val="28"/>
+              </w:rPr>
+              <w:t>1</w:t>
+            </w:r>
+          </w:p>
+        </w:tc>
+        <w:tc>
+          <w:tcPr>
+            <w:tcW w:w="2816" w:type="dxa"/>
+          </w:tcPr>
+          <w:p>
+            <w:pPr>
+              <w:rPr>
+                <w:rFonts w:ascii="Times New Roman" w:hAnsi="Times New Roman" w:cs="Times New Roman"/>
+                <w:sz w:val="28"/>
+                <w:szCs w:val="28"/>
+              </w:rPr>
+            </w:pPr>
+            <w:r>
+              <w:rPr>
+                <w:rFonts w:ascii="Times New Roman" w:hAnsi="Times New Roman" w:cs="Times New Roman"/>
+                <w:sz w:val="28"/>
+                <w:szCs w:val="28"/>
+              </w:rPr>
+              <w:t>Timer 2 PWM Channel 1</w:t>
+            </w:r>
+          </w:p>
+        </w:tc>
+        <w:tc>
+          <w:tcPr>
+            <w:tcW w:w="1949" w:type="dxa"/>
           </w:tcPr>
           <w:p>
             <w:pPr>
@@ -2706,7 +2730,7 @@
       <w:tr>
         <w:tc>
           <w:tcPr>
-            <w:tcW w:w="959" w:type="dxa"/>
+            <w:tcW w:w="860" w:type="dxa"/>
           </w:tcPr>
           <w:p>
             <w:pPr>
@@ -2729,7 +2753,7 @@
         </w:tc>
         <w:tc>
           <w:tcPr>
-            <w:tcW w:w="3176" w:type="dxa"/>
+            <w:tcW w:w="2734" w:type="dxa"/>
           </w:tcPr>
           <w:p>
             <w:pPr>
@@ -2751,7 +2775,31 @@
         </w:tc>
         <w:tc>
           <w:tcPr>
-            <w:tcW w:w="2897" w:type="dxa"/>
+            <w:tcW w:w="991" w:type="dxa"/>
+            <w:vAlign w:val="center"/>
+          </w:tcPr>
+          <w:p>
+            <w:pPr>
+              <w:jc w:val="center"/>
+              <w:rPr>
+                <w:rFonts w:ascii="Times New Roman" w:hAnsi="Times New Roman" w:cs="Times New Roman"/>
+                <w:sz w:val="28"/>
+                <w:szCs w:val="28"/>
+              </w:rPr>
+            </w:pPr>
+            <w:r>
+              <w:rPr>
+                <w:rFonts w:ascii="Times New Roman" w:hAnsi="Times New Roman" w:cs="Times New Roman"/>
+                <w:sz w:val="28"/>
+                <w:szCs w:val="28"/>
+              </w:rPr>
+              <w:t>2</w:t>
+            </w:r>
+          </w:p>
+        </w:tc>
+        <w:tc>
+          <w:tcPr>
+            <w:tcW w:w="2816" w:type="dxa"/>
           </w:tcPr>
           <w:p>
             <w:pPr>
@@ -2773,31 +2821,23 @@
         </w:tc>
         <w:tc>
           <w:tcPr>
-            <w:tcW w:w="2318" w:type="dxa"/>
-          </w:tcPr>
-          <w:p>
-            <w:pPr>
-              <w:rPr>
-                <w:rFonts w:ascii="Times New Roman" w:hAnsi="Times New Roman" w:cs="Times New Roman"/>
-                <w:sz w:val="28"/>
-                <w:szCs w:val="28"/>
-              </w:rPr>
-            </w:pPr>
-            <w:r>
-              <w:rPr>
-                <w:rFonts w:ascii="Times New Roman" w:hAnsi="Times New Roman" w:cs="Times New Roman"/>
-                <w:sz w:val="28"/>
-                <w:szCs w:val="28"/>
-              </w:rPr>
-              <w:t>Transmitter</w:t>
-            </w:r>
-            <w:r>
-              <w:rPr>
-                <w:rFonts w:ascii="Times New Roman" w:hAnsi="Times New Roman" w:cs="Times New Roman"/>
-                <w:sz w:val="28"/>
-                <w:szCs w:val="28"/>
-              </w:rPr>
-              <w:t xml:space="preserve"> pin</w:t>
+            <w:tcW w:w="1949" w:type="dxa"/>
+          </w:tcPr>
+          <w:p>
+            <w:pPr>
+              <w:rPr>
+                <w:rFonts w:ascii="Times New Roman" w:hAnsi="Times New Roman" w:cs="Times New Roman"/>
+                <w:sz w:val="28"/>
+                <w:szCs w:val="28"/>
+              </w:rPr>
+            </w:pPr>
+            <w:r>
+              <w:rPr>
+                <w:rFonts w:ascii="Times New Roman" w:hAnsi="Times New Roman" w:cs="Times New Roman"/>
+                <w:sz w:val="28"/>
+                <w:szCs w:val="28"/>
+              </w:rPr>
+              <w:t>Transmitter pin</w:t>
             </w:r>
           </w:p>
         </w:tc>
@@ -2805,7 +2845,7 @@
       <w:tr>
         <w:tc>
           <w:tcPr>
-            <w:tcW w:w="959" w:type="dxa"/>
+            <w:tcW w:w="860" w:type="dxa"/>
           </w:tcPr>
           <w:p>
             <w:pPr>
@@ -2828,7 +2868,7 @@
         </w:tc>
         <w:tc>
           <w:tcPr>
-            <w:tcW w:w="3176" w:type="dxa"/>
+            <w:tcW w:w="2734" w:type="dxa"/>
           </w:tcPr>
           <w:p>
             <w:pPr>
@@ -2850,7 +2890,31 @@
         </w:tc>
         <w:tc>
           <w:tcPr>
-            <w:tcW w:w="2897" w:type="dxa"/>
+            <w:tcW w:w="991" w:type="dxa"/>
+            <w:vAlign w:val="center"/>
+          </w:tcPr>
+          <w:p>
+            <w:pPr>
+              <w:jc w:val="center"/>
+              <w:rPr>
+                <w:rFonts w:ascii="Times New Roman" w:hAnsi="Times New Roman" w:cs="Times New Roman"/>
+                <w:sz w:val="28"/>
+                <w:szCs w:val="28"/>
+              </w:rPr>
+            </w:pPr>
+            <w:r>
+              <w:rPr>
+                <w:rFonts w:ascii="Times New Roman" w:hAnsi="Times New Roman" w:cs="Times New Roman"/>
+                <w:sz w:val="28"/>
+                <w:szCs w:val="28"/>
+              </w:rPr>
+              <w:t>3</w:t>
+            </w:r>
+          </w:p>
+        </w:tc>
+        <w:tc>
+          <w:tcPr>
+            <w:tcW w:w="2816" w:type="dxa"/>
           </w:tcPr>
           <w:p>
             <w:pPr>
@@ -2872,7 +2936,7 @@
         </w:tc>
         <w:tc>
           <w:tcPr>
-            <w:tcW w:w="2318" w:type="dxa"/>
+            <w:tcW w:w="1949" w:type="dxa"/>
           </w:tcPr>
           <w:p>
             <w:pPr>
@@ -2896,7 +2960,7 @@
       <w:tr>
         <w:tc>
           <w:tcPr>
-            <w:tcW w:w="959" w:type="dxa"/>
+            <w:tcW w:w="860" w:type="dxa"/>
           </w:tcPr>
           <w:p>
             <w:pPr>
@@ -2919,7 +2983,7 @@
         </w:tc>
         <w:tc>
           <w:tcPr>
-            <w:tcW w:w="3176" w:type="dxa"/>
+            <w:tcW w:w="2734" w:type="dxa"/>
           </w:tcPr>
           <w:p>
             <w:pPr>
@@ -2941,7 +3005,31 @@
         </w:tc>
         <w:tc>
           <w:tcPr>
-            <w:tcW w:w="2897" w:type="dxa"/>
+            <w:tcW w:w="991" w:type="dxa"/>
+            <w:vAlign w:val="center"/>
+          </w:tcPr>
+          <w:p>
+            <w:pPr>
+              <w:jc w:val="center"/>
+              <w:rPr>
+                <w:rFonts w:ascii="Times New Roman" w:hAnsi="Times New Roman" w:cs="Times New Roman"/>
+                <w:sz w:val="28"/>
+                <w:szCs w:val="28"/>
+              </w:rPr>
+            </w:pPr>
+            <w:r>
+              <w:rPr>
+                <w:rFonts w:ascii="Times New Roman" w:hAnsi="Times New Roman" w:cs="Times New Roman"/>
+                <w:sz w:val="28"/>
+                <w:szCs w:val="28"/>
+              </w:rPr>
+              <w:t>20</w:t>
+            </w:r>
+          </w:p>
+        </w:tc>
+        <w:tc>
+          <w:tcPr>
+            <w:tcW w:w="2816" w:type="dxa"/>
           </w:tcPr>
           <w:p>
             <w:pPr>
@@ -2963,7 +3051,7 @@
         </w:tc>
         <w:tc>
           <w:tcPr>
-            <w:tcW w:w="2318" w:type="dxa"/>
+            <w:tcW w:w="1949" w:type="dxa"/>
           </w:tcPr>
           <w:p>
             <w:pPr>
@@ -3079,7 +3167,7 @@
       <w:tr>
         <w:tc>
           <w:tcPr>
-            <w:tcW w:w="959" w:type="dxa"/>
+            <w:tcW w:w="860" w:type="dxa"/>
             <w:vMerge w:val="restart"/>
             <w:vAlign w:val="center"/>
           </w:tcPr>
@@ -3092,7 +3180,6 @@
                 <w:szCs w:val="28"/>
               </w:rPr>
             </w:pPr>
-            <w:bookmarkStart w:id="0" w:name="_GoBack" w:colFirst="0" w:colLast="0"/>
             <w:r>
               <w:rPr>
                 <w:rFonts w:ascii="Times New Roman" w:hAnsi="Times New Roman" w:cs="Times New Roman"/>
@@ -3105,7 +3192,7 @@
         </w:tc>
         <w:tc>
           <w:tcPr>
-            <w:tcW w:w="3176" w:type="dxa"/>
+            <w:tcW w:w="2734" w:type="dxa"/>
           </w:tcPr>
           <w:p>
             <w:pPr>
@@ -3127,29 +3214,7 @@
         </w:tc>
         <w:tc>
           <w:tcPr>
-            <w:tcW w:w="2897" w:type="dxa"/>
-          </w:tcPr>
-          <w:p>
-            <w:pPr>
-              <w:rPr>
-                <w:rFonts w:ascii="Times New Roman" w:hAnsi="Times New Roman" w:cs="Times New Roman"/>
-                <w:sz w:val="28"/>
-                <w:szCs w:val="28"/>
-              </w:rPr>
-            </w:pPr>
-            <w:r>
-              <w:rPr>
-                <w:rFonts w:ascii="Times New Roman" w:hAnsi="Times New Roman" w:cs="Times New Roman"/>
-                <w:sz w:val="28"/>
-                <w:szCs w:val="28"/>
-              </w:rPr>
-              <w:t>Timer 2 PWM channel 3</w:t>
-            </w:r>
-          </w:p>
-        </w:tc>
-        <w:tc>
-          <w:tcPr>
-            <w:tcW w:w="2318" w:type="dxa"/>
+            <w:tcW w:w="991" w:type="dxa"/>
             <w:vMerge w:val="restart"/>
             <w:vAlign w:val="center"/>
           </w:tcPr>
@@ -3162,6 +3227,53 @@
                 <w:szCs w:val="28"/>
               </w:rPr>
             </w:pPr>
+            <w:r>
+              <w:rPr>
+                <w:rFonts w:ascii="Times New Roman" w:hAnsi="Times New Roman" w:cs="Times New Roman"/>
+                <w:sz w:val="28"/>
+                <w:szCs w:val="28"/>
+              </w:rPr>
+              <w:t>10</w:t>
+            </w:r>
+          </w:p>
+        </w:tc>
+        <w:tc>
+          <w:tcPr>
+            <w:tcW w:w="2816" w:type="dxa"/>
+          </w:tcPr>
+          <w:p>
+            <w:pPr>
+              <w:rPr>
+                <w:rFonts w:ascii="Times New Roman" w:hAnsi="Times New Roman" w:cs="Times New Roman"/>
+                <w:sz w:val="28"/>
+                <w:szCs w:val="28"/>
+              </w:rPr>
+            </w:pPr>
+            <w:r>
+              <w:rPr>
+                <w:rFonts w:ascii="Times New Roman" w:hAnsi="Times New Roman" w:cs="Times New Roman"/>
+                <w:sz w:val="28"/>
+                <w:szCs w:val="28"/>
+              </w:rPr>
+              <w:t>Timer 2 PWM channel 3</w:t>
+            </w:r>
+          </w:p>
+        </w:tc>
+        <w:tc>
+          <w:tcPr>
+            <w:tcW w:w="1949" w:type="dxa"/>
+            <w:vMerge w:val="restart"/>
+            <w:vAlign w:val="center"/>
+          </w:tcPr>
+          <w:p>
+            <w:pPr>
+              <w:jc w:val="center"/>
+              <w:rPr>
+                <w:rFonts w:ascii="Times New Roman" w:hAnsi="Times New Roman" w:cs="Times New Roman"/>
+                <w:sz w:val="28"/>
+                <w:szCs w:val="28"/>
+              </w:rPr>
+            </w:pPr>
             <w:proofErr w:type="spellStart"/>
             <w:r>
               <w:rPr>
@@ -3247,11 +3359,10 @@
           </w:p>
         </w:tc>
       </w:tr>
-      <w:bookmarkEnd w:id="0"/>
       <w:tr>
         <w:tc>
           <w:tcPr>
-            <w:tcW w:w="959" w:type="dxa"/>
+            <w:tcW w:w="860" w:type="dxa"/>
             <w:vMerge/>
           </w:tcPr>
           <w:p>
@@ -3267,7 +3378,7 @@
         </w:tc>
         <w:tc>
           <w:tcPr>
-            <w:tcW w:w="3176" w:type="dxa"/>
+            <w:tcW w:w="2734" w:type="dxa"/>
           </w:tcPr>
           <w:p>
             <w:pPr>
@@ -3289,7 +3400,22 @@
         </w:tc>
         <w:tc>
           <w:tcPr>
-            <w:tcW w:w="2897" w:type="dxa"/>
+            <w:tcW w:w="991" w:type="dxa"/>
+            <w:vMerge/>
+          </w:tcPr>
+          <w:p>
+            <w:pPr>
+              <w:rPr>
+                <w:rFonts w:ascii="Times New Roman" w:hAnsi="Times New Roman" w:cs="Times New Roman"/>
+                <w:sz w:val="28"/>
+                <w:szCs w:val="28"/>
+              </w:rPr>
+            </w:pPr>
+          </w:p>
+        </w:tc>
+        <w:tc>
+          <w:tcPr>
+            <w:tcW w:w="2816" w:type="dxa"/>
           </w:tcPr>
           <w:p>
             <w:pPr>
@@ -3311,7 +3437,7 @@
         </w:tc>
         <w:tc>
           <w:tcPr>
-            <w:tcW w:w="2318" w:type="dxa"/>
+            <w:tcW w:w="1949" w:type="dxa"/>
             <w:vMerge/>
           </w:tcPr>
           <w:p>
@@ -3322,6 +3448,123 @@
                 <w:szCs w:val="28"/>
               </w:rPr>
             </w:pPr>
+          </w:p>
+        </w:tc>
+      </w:tr>
+      <w:tr>
+        <w:tc>
+          <w:tcPr>
+            <w:tcW w:w="860" w:type="dxa"/>
+          </w:tcPr>
+          <w:p>
+            <w:pPr>
+              <w:jc w:val="center"/>
+              <w:rPr>
+                <w:rFonts w:ascii="Times New Roman" w:hAnsi="Times New Roman" w:cs="Times New Roman"/>
+                <w:sz w:val="28"/>
+                <w:szCs w:val="28"/>
+              </w:rPr>
+            </w:pPr>
+            <w:r>
+              <w:rPr>
+                <w:rFonts w:ascii="Times New Roman" w:hAnsi="Times New Roman" w:cs="Times New Roman"/>
+                <w:sz w:val="28"/>
+                <w:szCs w:val="28"/>
+              </w:rPr>
+              <w:t>7</w:t>
+            </w:r>
+          </w:p>
+        </w:tc>
+        <w:tc>
+          <w:tcPr>
+            <w:tcW w:w="2734" w:type="dxa"/>
+          </w:tcPr>
+          <w:p>
+            <w:pPr>
+              <w:rPr>
+                <w:rFonts w:ascii="Times New Roman" w:hAnsi="Times New Roman" w:cs="Times New Roman"/>
+                <w:sz w:val="28"/>
+                <w:szCs w:val="28"/>
+              </w:rPr>
+            </w:pPr>
+            <w:r>
+              <w:rPr>
+                <w:rFonts w:ascii="Times New Roman" w:hAnsi="Times New Roman" w:cs="Times New Roman"/>
+                <w:sz w:val="28"/>
+                <w:szCs w:val="28"/>
+              </w:rPr>
+              <w:t>PA2</w:t>
+            </w:r>
+            <w:bookmarkStart w:id="0" w:name="_GoBack"/>
+            <w:bookmarkEnd w:id="0"/>
+          </w:p>
+        </w:tc>
+        <w:tc>
+          <w:tcPr>
+            <w:tcW w:w="991" w:type="dxa"/>
+            <w:vAlign w:val="center"/>
+          </w:tcPr>
+          <w:p>
+            <w:pPr>
+              <w:jc w:val="center"/>
+              <w:rPr>
+                <w:rFonts w:ascii="Times New Roman" w:hAnsi="Times New Roman" w:cs="Times New Roman"/>
+                <w:sz w:val="28"/>
+                <w:szCs w:val="28"/>
+              </w:rPr>
+            </w:pPr>
+            <w:r>
+              <w:rPr>
+                <w:rFonts w:ascii="Times New Roman" w:hAnsi="Times New Roman" w:cs="Times New Roman"/>
+                <w:sz w:val="28"/>
+                <w:szCs w:val="28"/>
+              </w:rPr>
+              <w:t>6</w:t>
+            </w:r>
+          </w:p>
+        </w:tc>
+        <w:tc>
+          <w:tcPr>
+            <w:tcW w:w="2816" w:type="dxa"/>
+          </w:tcPr>
+          <w:p>
+            <w:pPr>
+              <w:rPr>
+                <w:rFonts w:ascii="Times New Roman" w:hAnsi="Times New Roman" w:cs="Times New Roman"/>
+                <w:sz w:val="28"/>
+                <w:szCs w:val="28"/>
+              </w:rPr>
+            </w:pPr>
+            <w:r>
+              <w:rPr>
+                <w:rFonts w:ascii="Times New Roman" w:hAnsi="Times New Roman" w:cs="Times New Roman"/>
+                <w:sz w:val="28"/>
+                <w:szCs w:val="28"/>
+              </w:rPr>
+              <w:t>GPIO</w:t>
+            </w:r>
+          </w:p>
+        </w:tc>
+        <w:tc>
+          <w:tcPr>
+            <w:tcW w:w="1949" w:type="dxa"/>
+          </w:tcPr>
+          <w:p>
+            <w:pPr>
+              <w:rPr>
+                <w:rFonts w:ascii="Times New Roman" w:hAnsi="Times New Roman" w:cs="Times New Roman"/>
+                <w:sz w:val="28"/>
+                <w:szCs w:val="28"/>
+              </w:rPr>
+            </w:pPr>
+            <w:r>
+              <w:rPr>
+                <w:rFonts w:ascii="Times New Roman" w:hAnsi="Times New Roman" w:cs="Times New Roman"/>
+                <w:sz w:val="28"/>
+                <w:szCs w:val="28"/>
+              </w:rPr>
+              <w:t>GPIO</w:t>
+            </w:r>
           </w:p>
         </w:tc>
       </w:tr>
@@ -3334,6 +3577,498 @@
           <w:szCs w:val="28"/>
         </w:rPr>
       </w:pPr>
+    </w:p>
+    <w:p>
+      <w:pPr>
+        <w:rPr>
+          <w:rFonts w:ascii="Times New Roman" w:hAnsi="Times New Roman" w:cs="Times New Roman"/>
+          <w:sz w:val="28"/>
+          <w:szCs w:val="28"/>
+        </w:rPr>
+      </w:pPr>
+      <w:r>
+        <w:rPr>
+          <w:rFonts w:ascii="Times New Roman" w:hAnsi="Times New Roman" w:cs="Times New Roman"/>
+          <w:sz w:val="28"/>
+          <w:szCs w:val="28"/>
+        </w:rPr>
+        <w:br w:type="page"/>
+      </w:r>
+    </w:p>
+    <w:p>
+      <w:pPr>
+        <w:rPr>
+          <w:rFonts w:ascii="Times New Roman" w:hAnsi="Times New Roman" w:cs="Times New Roman"/>
+          <w:sz w:val="28"/>
+          <w:szCs w:val="28"/>
+        </w:rPr>
+      </w:pPr>
+      <w:r>
+        <w:rPr>
+          <w:rFonts w:ascii="Times New Roman" w:hAnsi="Times New Roman" w:cs="Times New Roman"/>
+          <w:sz w:val="28"/>
+          <w:szCs w:val="28"/>
+        </w:rPr>
+        <w:lastRenderedPageBreak/>
+        <w:t xml:space="preserve">III. </w:t>
+      </w:r>
+      <w:proofErr w:type="spellStart"/>
+      <w:r>
+        <w:rPr>
+          <w:rFonts w:ascii="Times New Roman" w:hAnsi="Times New Roman" w:cs="Times New Roman"/>
+          <w:sz w:val="28"/>
+          <w:szCs w:val="28"/>
+        </w:rPr>
+        <w:t>Thiết</w:t>
+      </w:r>
+      <w:proofErr w:type="spellEnd"/>
+      <w:r>
+        <w:rPr>
+          <w:rFonts w:ascii="Times New Roman" w:hAnsi="Times New Roman" w:cs="Times New Roman"/>
+          <w:sz w:val="28"/>
+          <w:szCs w:val="28"/>
+        </w:rPr>
+        <w:t xml:space="preserve"> </w:t>
+      </w:r>
+      <w:proofErr w:type="spellStart"/>
+      <w:r>
+        <w:rPr>
+          <w:rFonts w:ascii="Times New Roman" w:hAnsi="Times New Roman" w:cs="Times New Roman"/>
+          <w:sz w:val="28"/>
+          <w:szCs w:val="28"/>
+        </w:rPr>
+        <w:t>kế</w:t>
+      </w:r>
+      <w:proofErr w:type="spellEnd"/>
+      <w:r>
+        <w:rPr>
+          <w:rFonts w:ascii="Times New Roman" w:hAnsi="Times New Roman" w:cs="Times New Roman"/>
+          <w:sz w:val="28"/>
+          <w:szCs w:val="28"/>
+        </w:rPr>
+        <w:t xml:space="preserve"> </w:t>
+      </w:r>
+      <w:proofErr w:type="spellStart"/>
+      <w:r>
+        <w:rPr>
+          <w:rFonts w:ascii="Times New Roman" w:hAnsi="Times New Roman" w:cs="Times New Roman"/>
+          <w:sz w:val="28"/>
+          <w:szCs w:val="28"/>
+        </w:rPr>
+        <w:t>kiến</w:t>
+      </w:r>
+      <w:proofErr w:type="spellEnd"/>
+      <w:r>
+        <w:rPr>
+          <w:rFonts w:ascii="Times New Roman" w:hAnsi="Times New Roman" w:cs="Times New Roman"/>
+          <w:sz w:val="28"/>
+          <w:szCs w:val="28"/>
+        </w:rPr>
+        <w:t xml:space="preserve"> </w:t>
+      </w:r>
+      <w:proofErr w:type="spellStart"/>
+      <w:r>
+        <w:rPr>
+          <w:rFonts w:ascii="Times New Roman" w:hAnsi="Times New Roman" w:cs="Times New Roman"/>
+          <w:sz w:val="28"/>
+          <w:szCs w:val="28"/>
+        </w:rPr>
+        <w:t>trúc</w:t>
+      </w:r>
+      <w:proofErr w:type="spellEnd"/>
+      <w:r>
+        <w:rPr>
+          <w:rFonts w:ascii="Times New Roman" w:hAnsi="Times New Roman" w:cs="Times New Roman"/>
+          <w:sz w:val="28"/>
+          <w:szCs w:val="28"/>
+        </w:rPr>
+        <w:t xml:space="preserve"> </w:t>
+      </w:r>
+      <w:proofErr w:type="spellStart"/>
+      <w:r>
+        <w:rPr>
+          <w:rFonts w:ascii="Times New Roman" w:hAnsi="Times New Roman" w:cs="Times New Roman"/>
+          <w:sz w:val="28"/>
+          <w:szCs w:val="28"/>
+        </w:rPr>
+        <w:t>phần</w:t>
+      </w:r>
+      <w:proofErr w:type="spellEnd"/>
+      <w:r>
+        <w:rPr>
+          <w:rFonts w:ascii="Times New Roman" w:hAnsi="Times New Roman" w:cs="Times New Roman"/>
+          <w:sz w:val="28"/>
+          <w:szCs w:val="28"/>
+        </w:rPr>
+        <w:t xml:space="preserve"> </w:t>
+      </w:r>
+      <w:proofErr w:type="spellStart"/>
+      <w:r>
+        <w:rPr>
+          <w:rFonts w:ascii="Times New Roman" w:hAnsi="Times New Roman" w:cs="Times New Roman"/>
+          <w:sz w:val="28"/>
+          <w:szCs w:val="28"/>
+        </w:rPr>
+        <w:t>mềm</w:t>
+      </w:r>
+      <w:proofErr w:type="spellEnd"/>
+    </w:p>
+    <w:p>
+      <w:pPr>
+        <w:rPr>
+          <w:rFonts w:ascii="Times New Roman" w:hAnsi="Times New Roman" w:cs="Times New Roman"/>
+          <w:sz w:val="28"/>
+          <w:szCs w:val="28"/>
+        </w:rPr>
+      </w:pPr>
+      <w:r>
+        <w:rPr>
+          <w:rFonts w:ascii="Times New Roman" w:hAnsi="Times New Roman" w:cs="Times New Roman"/>
+          <w:noProof/>
+          <w:sz w:val="28"/>
+          <w:szCs w:val="28"/>
+        </w:rPr>
+        <mc:AlternateContent>
+          <mc:Choice Requires="wps">
+            <w:drawing>
+              <wp:anchor distT="0" distB="0" distL="114300" distR="114300" simplePos="0" relativeHeight="251662336" behindDoc="0" locked="0" layoutInCell="1" allowOverlap="1" wp14:anchorId="73706C51" wp14:editId="3AF85DC1">
+                <wp:simplePos x="0" y="0"/>
+                <wp:positionH relativeFrom="column">
+                  <wp:posOffset>-243205</wp:posOffset>
+                </wp:positionH>
+                <wp:positionV relativeFrom="page">
+                  <wp:posOffset>1916653</wp:posOffset>
+                </wp:positionV>
+                <wp:extent cx="819150" cy="0"/>
+                <wp:effectExtent l="0" t="95250" r="0" b="95250"/>
+                <wp:wrapNone/>
+                <wp:docPr id="3" name="Straight Arrow Connector 3"/>
+                <wp:cNvGraphicFramePr/>
+                <a:graphic xmlns:a="http://schemas.openxmlformats.org/drawingml/2006/main">
+                  <a:graphicData uri="http://schemas.microsoft.com/office/word/2010/wordprocessingShape">
+                    <wps:wsp>
+                      <wps:cNvCnPr/>
+                      <wps:spPr>
+                        <a:xfrm>
+                          <a:off x="0" y="0"/>
+                          <a:ext cx="819150" cy="0"/>
+                        </a:xfrm>
+                        <a:prstGeom prst="straightConnector1">
+                          <a:avLst/>
+                        </a:prstGeom>
+                        <a:ln w="38100">
+                          <a:tailEnd type="triangle"/>
+                        </a:ln>
+                      </wps:spPr>
+                      <wps:style>
+                        <a:lnRef idx="1">
+                          <a:schemeClr val="accent1"/>
+                        </a:lnRef>
+                        <a:fillRef idx="0">
+                          <a:schemeClr val="accent1"/>
+                        </a:fillRef>
+                        <a:effectRef idx="0">
+                          <a:schemeClr val="accent1"/>
+                        </a:effectRef>
+                        <a:fontRef idx="minor">
+                          <a:schemeClr val="tx1"/>
+                        </a:fontRef>
+                      </wps:style>
+                      <wps:bodyPr/>
+                    </wps:wsp>
+                  </a:graphicData>
+                </a:graphic>
+              </wp:anchor>
+            </w:drawing>
+          </mc:Choice>
+          <mc:Fallback>
+            <w:pict>
+              <v:shapetype w14:anchorId="7D77C7CB" id="_x0000_t32" coordsize="21600,21600" o:spt="32" o:oned="t" path="m,l21600,21600e" filled="f">
+                <v:path arrowok="t" fillok="f" o:connecttype="none"/>
+                <o:lock v:ext="edit" shapetype="t"/>
+              </v:shapetype>
+              <v:shape id="Straight Arrow Connector 3" o:spid="_x0000_s1026" type="#_x0000_t32" style="position:absolute;margin-left:-19.15pt;margin-top:150.9pt;width:64.5pt;height:0;z-index:251662336;visibility:visible;mso-wrap-style:square;mso-wrap-distance-left:9pt;mso-wrap-distance-top:0;mso-wrap-distance-right:9pt;mso-wrap-distance-bottom:0;mso-position-horizontal:absolute;mso-position-horizontal-relative:text;mso-position-vertical:absolute;mso-position-vertical-relative:page" o:gfxdata="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" strokecolor="#5b9bd5 [3204]" strokeweight="3pt">
+                <v:stroke endarrow="block" joinstyle="miter"/>
+                <w10:wrap anchory="page"/>
+              </v:shape>
+            </w:pict>
+          </mc:Fallback>
+        </mc:AlternateContent>
+      </w:r>
+      <w:r>
+        <w:rPr>
+          <w:rFonts w:ascii="Times New Roman" w:hAnsi="Times New Roman" w:cs="Times New Roman"/>
+          <w:noProof/>
+          <w:sz w:val="28"/>
+          <w:szCs w:val="28"/>
+        </w:rPr>
+        <mc:AlternateContent>
+          <mc:Choice Requires="wps">
+            <w:drawing>
+              <wp:anchor distT="45720" distB="45720" distL="114300" distR="114300" simplePos="0" relativeHeight="251664384" behindDoc="0" locked="0" layoutInCell="1" allowOverlap="1" wp14:anchorId="6A7F52BF" wp14:editId="31966C4A">
+                <wp:simplePos x="0" y="0"/>
+                <wp:positionH relativeFrom="column">
+                  <wp:posOffset>-243502</wp:posOffset>
+                </wp:positionH>
+                <wp:positionV relativeFrom="paragraph">
+                  <wp:posOffset>449811</wp:posOffset>
+                </wp:positionV>
+                <wp:extent cx="783590" cy="237490"/>
+                <wp:effectExtent l="0" t="0" r="0" b="0"/>
+                <wp:wrapSquare wrapText="bothSides"/>
+                <wp:docPr id="4" name="Text Box 2"/>
+                <wp:cNvGraphicFramePr>
+                  <a:graphicFrameLocks xmlns:a="http://schemas.openxmlformats.org/drawingml/2006/main"/>
+                </wp:cNvGraphicFramePr>
+                <a:graphic xmlns:a="http://schemas.openxmlformats.org/drawingml/2006/main">
+                  <a:graphicData uri="http://schemas.microsoft.com/office/word/2010/wordprocessingShape">
+                    <wps:wsp>
+                      <wps:cNvSpPr txBox="1">
+                        <a:spLocks noChangeArrowheads="1"/>
+                      </wps:cNvSpPr>
+                      <wps:spPr bwMode="auto">
+                        <a:xfrm>
+                          <a:off x="0" y="0"/>
+                          <a:ext cx="783590" cy="237490"/>
+                        </a:xfrm>
+                        <a:prstGeom prst="rect">
+                          <a:avLst/>
+                        </a:prstGeom>
+                        <a:noFill/>
+                        <a:ln w="9525">
+                          <a:noFill/>
+                          <a:miter lim="800000"/>
+                          <a:headEnd/>
+                          <a:tailEnd/>
+                        </a:ln>
+                      </wps:spPr>
+                      <wps:txbx>
+                        <w:txbxContent>
+                          <w:p>
+                            <w:r>
+                              <w:t>RS485Bus</w:t>
+                            </w:r>
+                          </w:p>
+                        </w:txbxContent>
+                      </wps:txbx>
+                      <wps:bodyPr rot="0" vert="horz" wrap="square" lIns="91440" tIns="45720" rIns="91440" bIns="45720" anchor="t" anchorCtr="0">
+                        <a:noAutofit/>
+                      </wps:bodyPr>
+                    </wps:wsp>
+                  </a:graphicData>
+                </a:graphic>
+                <wp14:sizeRelH relativeFrom="margin">
+                  <wp14:pctWidth>0</wp14:pctWidth>
+                </wp14:sizeRelH>
+                <wp14:sizeRelV relativeFrom="margin">
+                  <wp14:pctHeight>0</wp14:pctHeight>
+                </wp14:sizeRelV>
+              </wp:anchor>
+            </w:drawing>
+          </mc:Choice>
+          <mc:Fallback>
+            <w:pict>
+              <v:shapetype w14:anchorId="6A7F52BF" id="_x0000_t202" coordsize="21600,21600" o:spt="202" path="m,l,21600r21600,l21600,xe">
+                <v:stroke joinstyle="miter"/>
+                <v:path gradientshapeok="t" o:connecttype="rect"/>
+              </v:shapetype>
+              <v:shape id="Text Box 2" o:spid="_x0000_s1026" type="#_x0000_t202" style="position:absolute;margin-left:-19.15pt;margin-top:35.4pt;width:61.7pt;height:18.7pt;z-index:251664384;visibility:visible;mso-wrap-style:square;mso-width-percent:0;mso-height-percent:0;mso-wrap-distance-left:9pt;mso-wrap-distance-top:3.6pt;mso-wrap-distance-right:9pt;mso-wrap-distance-bottom:3.6pt;mso-position-horizontal:absolute;mso-position-horizontal-relative:text;mso-position-vertical:absolute;mso-position-vertical-relative:text;mso-width-percent:0;mso-height-percent:0;mso-width-relative:margin;mso-height-relative:margin;v-text-anchor:top" o:gfxdata="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" filled="f" stroked="f">
+                <v:textbox>
+                  <w:txbxContent>
+                    <w:p>
+                      <w:r>
+                        <w:t>RS485Bus</w:t>
+                      </w:r>
+                    </w:p>
+                  </w:txbxContent>
+                </v:textbox>
+                <w10:wrap type="square"/>
+              </v:shape>
+            </w:pict>
+          </mc:Fallback>
+        </mc:AlternateContent>
+      </w:r>
+      <w:r>
+        <w:rPr>
+          <w:rFonts w:ascii="Times New Roman" w:hAnsi="Times New Roman" w:cs="Times New Roman"/>
+          <w:noProof/>
+          <w:sz w:val="28"/>
+          <w:szCs w:val="28"/>
+        </w:rPr>
+        <mc:AlternateContent>
+          <mc:Choice Requires="wps">
+            <w:drawing>
+              <wp:anchor distT="45720" distB="45720" distL="114300" distR="114300" simplePos="0" relativeHeight="251661312" behindDoc="0" locked="0" layoutInCell="1" allowOverlap="1">
+                <wp:simplePos x="0" y="0"/>
+                <wp:positionH relativeFrom="column">
+                  <wp:posOffset>587375</wp:posOffset>
+                </wp:positionH>
+                <wp:positionV relativeFrom="paragraph">
+                  <wp:posOffset>123190</wp:posOffset>
+                </wp:positionV>
+                <wp:extent cx="872490" cy="278765"/>
+                <wp:effectExtent l="0" t="0" r="22860" b="26035"/>
+                <wp:wrapSquare wrapText="bothSides"/>
+                <wp:docPr id="217" name="Text Box 2"/>
+                <wp:cNvGraphicFramePr>
+                  <a:graphicFrameLocks xmlns:a="http://schemas.openxmlformats.org/drawingml/2006/main"/>
+                </wp:cNvGraphicFramePr>
+                <a:graphic xmlns:a="http://schemas.openxmlformats.org/drawingml/2006/main">
+                  <a:graphicData uri="http://schemas.microsoft.com/office/word/2010/wordprocessingShape">
+                    <wps:wsp>
+                      <wps:cNvSpPr txBox="1">
+                        <a:spLocks noChangeArrowheads="1"/>
+                      </wps:cNvSpPr>
+                      <wps:spPr bwMode="auto">
+                        <a:xfrm>
+                          <a:off x="0" y="0"/>
+                          <a:ext cx="872490" cy="278765"/>
+                        </a:xfrm>
+                        <a:prstGeom prst="rect">
+                          <a:avLst/>
+                        </a:prstGeom>
+                        <a:solidFill>
+                          <a:srgbClr val="FFFFFF"/>
+                        </a:solidFill>
+                        <a:ln w="9525">
+                          <a:solidFill>
+                            <a:srgbClr val="000000"/>
+                          </a:solidFill>
+                          <a:miter lim="800000"/>
+                          <a:headEnd/>
+                          <a:tailEnd/>
+                        </a:ln>
+                      </wps:spPr>
+                      <wps:txbx>
+                        <w:txbxContent>
+                          <w:p>
+                            <w:pPr>
+                              <w:rPr>
+                                <w:sz w:val="20"/>
+                              </w:rPr>
+                            </w:pPr>
+                            <w:r>
+                              <w:rPr>
+                                <w:sz w:val="20"/>
+                              </w:rPr>
+                              <w:t>STM8S003F3</w:t>
+                            </w:r>
+                          </w:p>
+                        </w:txbxContent>
+                      </wps:txbx>
+                      <wps:bodyPr rot="0" vert="horz" wrap="square" lIns="91440" tIns="45720" rIns="91440" bIns="45720" anchor="t" anchorCtr="0">
+                        <a:noAutofit/>
+                      </wps:bodyPr>
+                    </wps:wsp>
+                  </a:graphicData>
+                </a:graphic>
+                <wp14:sizeRelH relativeFrom="margin">
+                  <wp14:pctWidth>0</wp14:pctWidth>
+                </wp14:sizeRelH>
+                <wp14:sizeRelV relativeFrom="margin">
+                  <wp14:pctHeight>0</wp14:pctHeight>
+                </wp14:sizeRelV>
+              </wp:anchor>
+            </w:drawing>
+          </mc:Choice>
+          <mc:Fallback>
+            <w:pict>
+              <v:shape id="_x0000_s1027" type="#_x0000_t202" style="position:absolute;margin-left:46.25pt;margin-top:9.7pt;width:68.7pt;height:21.95pt;z-index:251661312;visibility:visible;mso-wrap-style:square;mso-width-percent:0;mso-height-percent:0;mso-wrap-distance-left:9pt;mso-wrap-distance-top:3.6pt;mso-wrap-distance-right:9pt;mso-wrap-distance-bottom:3.6pt;mso-position-horizontal:absolute;mso-position-horizontal-relative:text;mso-position-vertical:absolute;mso-position-vertical-relative:text;mso-width-percent:0;mso-height-percent:0;mso-width-relative:margin;mso-height-relative:margin;v-text-anchor:top" o:gfxdata="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">
+                <v:textbox>
+                  <w:txbxContent>
+                    <w:p>
+                      <w:pPr>
+                        <w:rPr>
+                          <w:sz w:val="20"/>
+                        </w:rPr>
+                      </w:pPr>
+                      <w:r>
+                        <w:rPr>
+                          <w:sz w:val="20"/>
+                        </w:rPr>
+                        <w:t>STM8S003F3</w:t>
+                      </w:r>
+                    </w:p>
+                  </w:txbxContent>
+                </v:textbox>
+                <w10:wrap type="square"/>
+              </v:shape>
+            </w:pict>
+          </mc:Fallback>
+        </mc:AlternateContent>
+      </w:r>
+      <w:r>
+        <w:rPr>
+          <w:rFonts w:ascii="Times New Roman" w:hAnsi="Times New Roman" w:cs="Times New Roman"/>
+          <w:noProof/>
+          <w:sz w:val="28"/>
+          <w:szCs w:val="28"/>
+        </w:rPr>
+        <mc:AlternateContent>
+          <mc:Choice Requires="wps">
+            <w:drawing>
+              <wp:anchor distT="0" distB="0" distL="114300" distR="114300" simplePos="0" relativeHeight="251659264" behindDoc="0" locked="0" layoutInCell="1" allowOverlap="1">
+                <wp:simplePos x="0" y="0"/>
+                <wp:positionH relativeFrom="column">
+                  <wp:posOffset>575953</wp:posOffset>
+                </wp:positionH>
+                <wp:positionV relativeFrom="paragraph">
+                  <wp:posOffset>111504</wp:posOffset>
+                </wp:positionV>
+                <wp:extent cx="4779818" cy="2268187"/>
+                <wp:effectExtent l="0" t="0" r="20955" b="18415"/>
+                <wp:wrapNone/>
+                <wp:docPr id="2" name="Rectangle 2"/>
+                <wp:cNvGraphicFramePr/>
+                <a:graphic xmlns:a="http://schemas.openxmlformats.org/drawingml/2006/main">
+                  <a:graphicData uri="http://schemas.microsoft.com/office/word/2010/wordprocessingShape">
+                    <wps:wsp>
+                      <wps:cNvSpPr/>
+                      <wps:spPr>
+                        <a:xfrm>
+                          <a:off x="0" y="0"/>
+                          <a:ext cx="4779818" cy="2268187"/>
+                        </a:xfrm>
+                        <a:prstGeom prst="rect">
+                          <a:avLst/>
+                        </a:prstGeom>
+                        <a:noFill/>
+                      </wps:spPr>
+                      <wps:style>
+                        <a:lnRef idx="2">
+                          <a:schemeClr val="accent1">
+                            <a:shade val="50000"/>
+                          </a:schemeClr>
+                        </a:lnRef>
+                        <a:fillRef idx="1">
+                          <a:schemeClr val="accent1"/>
+                        </a:fillRef>
+                        <a:effectRef idx="0">
+                          <a:schemeClr val="accent1"/>
+                        </a:effectRef>
+                        <a:fontRef idx="minor">
+                          <a:schemeClr val="lt1"/>
+                        </a:fontRef>
+                      </wps:style>
+                      <wps:bodyPr rot="0" spcFirstLastPara="0" vertOverflow="overflow" horzOverflow="overflow" vert="horz" wrap="square" lIns="91440" tIns="45720" rIns="91440" bIns="45720" numCol="1" spcCol="0" rtlCol="0" fromWordArt="0" anchor="ctr" anchorCtr="0" forceAA="0" compatLnSpc="1">
+                        <a:prstTxWarp prst="textNoShape">
+                          <a:avLst/>
+                        </a:prstTxWarp>
+                        <a:noAutofit/>
+                      </wps:bodyPr>
+                    </wps:wsp>
+                  </a:graphicData>
+                </a:graphic>
+              </wp:anchor>
+            </w:drawing>
+          </mc:Choice>
+          <mc:Fallback>
+            <w:pict>
+              <v:rect w14:anchorId="55947390" id="Rectangle 2" o:spid="_x0000_s1026" style="position:absolute;margin-left:45.35pt;margin-top:8.8pt;width:376.35pt;height:178.6pt;z-index:251659264;visibility:visible;mso-wrap-style:square;mso-wrap-distance-left:9pt;mso-wrap-distance-top:0;mso-wrap-distance-right:9pt;mso-wrap-distance-bottom:0;mso-position-horizontal:absolute;mso-position-horizontal-relative:text;mso-position-vertical:absolute;mso-position-vertical-relative:text;v-text-anchor:middle" o:gfxdata="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" filled="f" strokecolor="#1f4d78 [1604]" strokeweight="1pt"/>
+            </w:pict>
+          </mc:Fallback>
+        </mc:AlternateContent>
+      </w:r>
     </w:p>
     <w:sectPr>
       <w:pgSz w:w="12240" w:h="15840"/>

</xml_diff>

<commit_message>
Fish version 1. Testing with hardware then make a tgg
</commit_message>
<xml_diff>
--- a/04-Resource/LED_CONTROLLER_USING_RS485.docx
+++ b/04-Resource/LED_CONTROLLER_USING_RS485.docx
@@ -701,8 +701,6 @@
               </w:rPr>
               <w:t>HT7850 SOT-89</w:t>
             </w:r>
-            <w:bookmarkStart w:id="0" w:name="_GoBack"/>
-            <w:bookmarkEnd w:id="0"/>
           </w:p>
         </w:tc>
         <w:tc>
@@ -2312,8 +2310,10 @@
                 <w:sz w:val="28"/>
                 <w:szCs w:val="28"/>
               </w:rPr>
-              <w:t>GPIO</w:t>
-            </w:r>
+              <w:t>RS485 Input/Output Driver</w:t>
+            </w:r>
+            <w:bookmarkStart w:id="0" w:name="_GoBack"/>
+            <w:bookmarkEnd w:id="0"/>
           </w:p>
         </w:tc>
       </w:tr>
@@ -2362,7 +2362,7 @@
         <mc:AlternateContent>
           <mc:Choice Requires="wps">
             <w:drawing>
-              <wp:anchor distT="45720" distB="45720" distL="114300" distR="114300" simplePos="0" relativeHeight="251660288" behindDoc="0" locked="0" layoutInCell="1" allowOverlap="1" wp14:anchorId="786E1EEE" wp14:editId="33A57AC9">
+              <wp:anchor distT="45720" distB="45720" distL="114300" distR="114300" simplePos="0" relativeHeight="251660288" behindDoc="0" locked="0" layoutInCell="1" allowOverlap="1" wp14:anchorId="5F99E674" wp14:editId="2E2AD153">
                 <wp:simplePos x="0" y="0"/>
                 <wp:positionH relativeFrom="column">
                   <wp:posOffset>933450</wp:posOffset>
@@ -2437,7 +2437,7 @@
           </mc:Choice>
           <mc:Fallback>
             <w:pict>
-              <v:shapetype w14:anchorId="786E1EEE" id="_x0000_t202" coordsize="21600,21600" o:spt="202" path="m,l,21600r21600,l21600,xe">
+              <v:shapetype w14:anchorId="5F99E674" id="_x0000_t202" coordsize="21600,21600" o:spt="202" path="m,l,21600r21600,l21600,xe">
                 <v:stroke joinstyle="miter"/>
                 <v:path gradientshapeok="t" o:connecttype="rect"/>
               </v:shapetype>
@@ -2475,7 +2475,7 @@
         <mc:AlternateContent>
           <mc:Choice Requires="wps">
             <w:drawing>
-              <wp:anchor distT="45720" distB="45720" distL="114300" distR="114300" simplePos="0" relativeHeight="251664384" behindDoc="0" locked="0" layoutInCell="1" allowOverlap="1" wp14:anchorId="6E644144" wp14:editId="1728BC26">
+              <wp:anchor distT="45720" distB="45720" distL="114300" distR="114300" simplePos="0" relativeHeight="251664384" behindDoc="0" locked="0" layoutInCell="1" allowOverlap="1" wp14:anchorId="3BAD272F" wp14:editId="7CC4FB3B">
                 <wp:simplePos x="0" y="0"/>
                 <wp:positionH relativeFrom="column">
                   <wp:posOffset>174625</wp:posOffset>
@@ -2564,7 +2564,7 @@
         <mc:AlternateContent>
           <mc:Choice Requires="wps">
             <w:drawing>
-              <wp:anchor distT="45720" distB="45720" distL="114300" distR="114300" simplePos="0" relativeHeight="251666432" behindDoc="0" locked="0" layoutInCell="1" allowOverlap="1" wp14:anchorId="10C6CDC2" wp14:editId="35D037AF">
+              <wp:anchor distT="45720" distB="45720" distL="114300" distR="114300" simplePos="0" relativeHeight="251666432" behindDoc="0" locked="0" layoutInCell="1" allowOverlap="1" wp14:anchorId="2BE6F960" wp14:editId="56F9A3ED">
                 <wp:simplePos x="0" y="0"/>
                 <wp:positionH relativeFrom="column">
                   <wp:posOffset>175260</wp:posOffset>
@@ -2659,7 +2659,7 @@
         <mc:AlternateContent>
           <mc:Choice Requires="wps">
             <w:drawing>
-              <wp:anchor distT="0" distB="0" distL="114300" distR="114300" simplePos="0" relativeHeight="251667456" behindDoc="0" locked="0" layoutInCell="1" allowOverlap="1" wp14:anchorId="0FF514DC" wp14:editId="482DFF0F">
+              <wp:anchor distT="0" distB="0" distL="114300" distR="114300" simplePos="0" relativeHeight="251667456" behindDoc="0" locked="0" layoutInCell="1" allowOverlap="1" wp14:anchorId="4212A2F3" wp14:editId="600214AC">
                 <wp:simplePos x="0" y="0"/>
                 <wp:positionH relativeFrom="column">
                   <wp:posOffset>922020</wp:posOffset>
@@ -2761,7 +2761,7 @@
         <mc:AlternateContent>
           <mc:Choice Requires="wps">
             <w:drawing>
-              <wp:anchor distT="0" distB="0" distL="114300" distR="114300" simplePos="0" relativeHeight="251669504" behindDoc="0" locked="0" layoutInCell="1" allowOverlap="1" wp14:anchorId="279EB2B3" wp14:editId="0E3A451D">
+              <wp:anchor distT="0" distB="0" distL="114300" distR="114300" simplePos="0" relativeHeight="251669504" behindDoc="0" locked="0" layoutInCell="1" allowOverlap="1" wp14:anchorId="4AE006DD" wp14:editId="0F743A35">
                 <wp:simplePos x="0" y="0"/>
                 <wp:positionH relativeFrom="column">
                   <wp:posOffset>920115</wp:posOffset>
@@ -2863,7 +2863,7 @@
         <mc:AlternateContent>
           <mc:Choice Requires="wps">
             <w:drawing>
-              <wp:anchor distT="0" distB="0" distL="114300" distR="114300" simplePos="0" relativeHeight="251659264" behindDoc="0" locked="0" layoutInCell="1" allowOverlap="1" wp14:anchorId="6C7A12F8" wp14:editId="22369F18">
+              <wp:anchor distT="0" distB="0" distL="114300" distR="114300" simplePos="0" relativeHeight="251659264" behindDoc="0" locked="0" layoutInCell="1" allowOverlap="1" wp14:anchorId="78E9C8A2" wp14:editId="3BC2F6B2">
                 <wp:simplePos x="0" y="0"/>
                 <wp:positionH relativeFrom="column">
                   <wp:posOffset>922020</wp:posOffset>
@@ -2938,7 +2938,7 @@
         <mc:AlternateContent>
           <mc:Choice Requires="wps">
             <w:drawing>
-              <wp:anchor distT="45720" distB="45720" distL="114300" distR="114300" simplePos="0" relativeHeight="251672576" behindDoc="0" locked="0" layoutInCell="1" allowOverlap="1" wp14:anchorId="24821DE2" wp14:editId="2EC1297D">
+              <wp:anchor distT="45720" distB="45720" distL="114300" distR="114300" simplePos="0" relativeHeight="251672576" behindDoc="0" locked="0" layoutInCell="1" allowOverlap="1" wp14:anchorId="417EF0A4" wp14:editId="3DE2A596">
                 <wp:simplePos x="0" y="0"/>
                 <wp:positionH relativeFrom="column">
                   <wp:posOffset>4056380</wp:posOffset>
@@ -3027,7 +3027,7 @@
         <mc:AlternateContent>
           <mc:Choice Requires="wps">
             <w:drawing>
-              <wp:anchor distT="45720" distB="45720" distL="114300" distR="114300" simplePos="0" relativeHeight="251658239" behindDoc="0" locked="0" layoutInCell="1" allowOverlap="1" wp14:anchorId="436177B4" wp14:editId="0D39FF53">
+              <wp:anchor distT="45720" distB="45720" distL="114300" distR="114300" simplePos="0" relativeHeight="251658239" behindDoc="0" locked="0" layoutInCell="1" allowOverlap="1" wp14:anchorId="3AF73572" wp14:editId="38CA3AF8">
                 <wp:simplePos x="0" y="0"/>
                 <wp:positionH relativeFrom="column">
                   <wp:posOffset>3925570</wp:posOffset>
@@ -3116,7 +3116,7 @@
         <mc:AlternateContent>
           <mc:Choice Requires="wps">
             <w:drawing>
-              <wp:anchor distT="0" distB="0" distL="114300" distR="114300" simplePos="0" relativeHeight="251674624" behindDoc="0" locked="0" layoutInCell="1" allowOverlap="1" wp14:anchorId="0504B8D8" wp14:editId="2133F7F5">
+              <wp:anchor distT="0" distB="0" distL="114300" distR="114300" simplePos="0" relativeHeight="251674624" behindDoc="0" locked="0" layoutInCell="1" allowOverlap="1" wp14:anchorId="41450CCB" wp14:editId="11089347">
                 <wp:simplePos x="0" y="0"/>
                 <wp:positionH relativeFrom="column">
                   <wp:posOffset>3046095</wp:posOffset>
@@ -3218,7 +3218,7 @@
         <mc:AlternateContent>
           <mc:Choice Requires="wps">
             <w:drawing>
-              <wp:anchor distT="0" distB="0" distL="114300" distR="114300" simplePos="0" relativeHeight="251675648" behindDoc="0" locked="0" layoutInCell="1" allowOverlap="1" wp14:anchorId="61BC4266" wp14:editId="0E4C3F70">
+              <wp:anchor distT="0" distB="0" distL="114300" distR="114300" simplePos="0" relativeHeight="251675648" behindDoc="0" locked="0" layoutInCell="1" allowOverlap="1" wp14:anchorId="1106C1DE" wp14:editId="4B482888">
                 <wp:simplePos x="0" y="0"/>
                 <wp:positionH relativeFrom="column">
                   <wp:posOffset>3039745</wp:posOffset>
@@ -3320,7 +3320,7 @@
         <mc:AlternateContent>
           <mc:Choice Requires="wps">
             <w:drawing>
-              <wp:anchor distT="0" distB="0" distL="114300" distR="114300" simplePos="0" relativeHeight="251668480" behindDoc="0" locked="0" layoutInCell="1" allowOverlap="1" wp14:anchorId="1E2A733F" wp14:editId="5D93FD45">
+              <wp:anchor distT="0" distB="0" distL="114300" distR="114300" simplePos="0" relativeHeight="251668480" behindDoc="0" locked="0" layoutInCell="1" allowOverlap="1" wp14:anchorId="2A47BCCE" wp14:editId="1D22E4AF">
                 <wp:simplePos x="0" y="0"/>
                 <wp:positionH relativeFrom="column">
                   <wp:posOffset>920115</wp:posOffset>
@@ -3422,7 +3422,7 @@
         <mc:AlternateContent>
           <mc:Choice Requires="wps">
             <w:drawing>
-              <wp:anchor distT="45720" distB="45720" distL="114300" distR="114300" simplePos="0" relativeHeight="251662336" behindDoc="0" locked="0" layoutInCell="1" allowOverlap="1" wp14:anchorId="1168218D" wp14:editId="62DBDDC3">
+              <wp:anchor distT="45720" distB="45720" distL="114300" distR="114300" simplePos="0" relativeHeight="251662336" behindDoc="0" locked="0" layoutInCell="1" allowOverlap="1" wp14:anchorId="5EABC9BD" wp14:editId="7F675264">
                 <wp:simplePos x="0" y="0"/>
                 <wp:positionH relativeFrom="column">
                   <wp:posOffset>133985</wp:posOffset>
@@ -3520,13 +3520,13 @@
         <mc:AlternateContent>
           <mc:Choice Requires="wps">
             <w:drawing>
-              <wp:anchor distT="0" distB="0" distL="114300" distR="114300" simplePos="0" relativeHeight="251661312" behindDoc="0" locked="0" layoutInCell="1" allowOverlap="1" wp14:anchorId="4DD39CBE" wp14:editId="4A30F93E">
+              <wp:anchor distT="0" distB="0" distL="114300" distR="114300" simplePos="0" relativeHeight="251661312" behindDoc="0" locked="0" layoutInCell="1" allowOverlap="1" wp14:anchorId="663D9BFC" wp14:editId="6495F513">
                 <wp:simplePos x="0" y="0"/>
                 <wp:positionH relativeFrom="column">
-                  <wp:posOffset>88966</wp:posOffset>
+                  <wp:posOffset>88900</wp:posOffset>
                 </wp:positionH>
                 <wp:positionV relativeFrom="page">
-                  <wp:posOffset>5828805</wp:posOffset>
+                  <wp:posOffset>7948394</wp:posOffset>
                 </wp:positionV>
                 <wp:extent cx="819150" cy="0"/>
                 <wp:effectExtent l="0" t="95250" r="0" b="95250"/>
@@ -3568,16 +3568,22 @@
                     </wps:wsp>
                   </a:graphicData>
                 </a:graphic>
+                <wp14:sizeRelH relativeFrom="margin">
+                  <wp14:pctWidth>0</wp14:pctWidth>
+                </wp14:sizeRelH>
+                <wp14:sizeRelV relativeFrom="margin">
+                  <wp14:pctHeight>0</wp14:pctHeight>
+                </wp14:sizeRelV>
               </wp:anchor>
             </w:drawing>
           </mc:Choice>
           <mc:Fallback>
             <w:pict>
-              <v:shapetype w14:anchorId="3FBE9A1D" id="_x0000_t32" coordsize="21600,21600" o:spt="32" o:oned="t" path="m,l21600,21600e" filled="f">
+              <v:shapetype w14:anchorId="736E05A2" id="_x0000_t32" coordsize="21600,21600" o:spt="32" o:oned="t" path="m,l21600,21600e" filled="f">
                 <v:path arrowok="t" fillok="f" o:connecttype="none"/>
                 <o:lock v:ext="edit" shapetype="t"/>
               </v:shapetype>
-              <v:shape id="Straight Arrow Connector 3" o:spid="_x0000_s1026" type="#_x0000_t32" style="position:absolute;margin-left:7pt;margin-top:458.95pt;width:64.5pt;height:0;z-index:251661312;visibility:visible;mso-wrap-style:square;mso-wrap-distance-left:9pt;mso-wrap-distance-top:0;mso-wrap-distance-right:9pt;mso-wrap-distance-bottom:0;mso-position-horizontal:absolute;mso-position-horizontal-relative:text;mso-position-vertical:absolute;mso-position-vertical-relative:page" o:gfxdata="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" strokecolor="#5b9bd5 [3204]" strokeweight="3pt">
+              <v:shape id="Straight Arrow Connector 3" o:spid="_x0000_s1026" type="#_x0000_t32" style="position:absolute;margin-left:7pt;margin-top:625.85pt;width:64.5pt;height:0;z-index:251661312;visibility:visible;mso-wrap-style:square;mso-width-percent:0;mso-height-percent:0;mso-wrap-distance-left:9pt;mso-wrap-distance-top:0;mso-wrap-distance-right:9pt;mso-wrap-distance-bottom:0;mso-position-horizontal:absolute;mso-position-horizontal-relative:text;mso-position-vertical:absolute;mso-position-vertical-relative:page;mso-width-percent:0;mso-height-percent:0;mso-width-relative:margin;mso-height-relative:margin" o:gfxdata="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" strokecolor="#5b9bd5 [3204]" strokeweight="3pt">
                 <v:stroke startarrow="block" endarrow="block" joinstyle="miter"/>
                 <w10:wrap anchory="page"/>
               </v:shape>
@@ -5241,7 +5247,7 @@
 </file>
 
 <file path=customXml/itemProps1.xml><?xml version="1.0" encoding="utf-8"?>
-<ds:datastoreItem xmlns:ds="http://schemas.openxmlformats.org/officeDocument/2006/customXml" ds:itemID="{918F9C8D-35C3-4081-9303-51F3377BAC12}">
+<ds:datastoreItem xmlns:ds="http://schemas.openxmlformats.org/officeDocument/2006/customXml" ds:itemID="{F8A56E40-BB23-4DCB-9F77-56AE778C5310}">
   <ds:schemaRefs>
     <ds:schemaRef ds:uri="http://schemas.openxmlformats.org/officeDocument/2006/bibliography"/>
   </ds:schemaRefs>

</xml_diff>

<commit_message>
Tag Led Dimming 1.0
</commit_message>
<xml_diff>
--- a/04-Resource/LED_CONTROLLER_USING_RS485.docx
+++ b/04-Resource/LED_CONTROLLER_USING_RS485.docx
@@ -4149,8 +4149,6 @@
               </w:rPr>
               <w:t>3</w:t>
             </w:r>
-            <w:bookmarkStart w:id="0" w:name="_GoBack"/>
-            <w:bookmarkEnd w:id="0"/>
           </w:p>
         </w:tc>
         <w:tc>
@@ -6061,10 +6059,10 @@
               <wp:anchor distT="0" distB="0" distL="114300" distR="114300" simplePos="0" relativeHeight="251661312" behindDoc="0" locked="0" layoutInCell="1" allowOverlap="1" wp14:anchorId="663D9BFC" wp14:editId="6495F513">
                 <wp:simplePos x="0" y="0"/>
                 <wp:positionH relativeFrom="column">
-                  <wp:posOffset>88900</wp:posOffset>
+                  <wp:posOffset>83185</wp:posOffset>
                 </wp:positionH>
                 <wp:positionV relativeFrom="page">
-                  <wp:posOffset>7948394</wp:posOffset>
+                  <wp:posOffset>3903345</wp:posOffset>
                 </wp:positionV>
                 <wp:extent cx="819150" cy="0"/>
                 <wp:effectExtent l="0" t="95250" r="0" b="95250"/>
@@ -6117,11 +6115,11 @@
           </mc:Choice>
           <mc:Fallback>
             <w:pict>
-              <v:shapetype w14:anchorId="736E05A2" id="_x0000_t32" coordsize="21600,21600" o:spt="32" o:oned="t" path="m,l21600,21600e" filled="f">
+              <v:shapetype w14:anchorId="1F09A430" id="_x0000_t32" coordsize="21600,21600" o:spt="32" o:oned="t" path="m,l21600,21600e" filled="f">
                 <v:path arrowok="t" fillok="f" o:connecttype="none"/>
                 <o:lock v:ext="edit" shapetype="t"/>
               </v:shapetype>
-              <v:shape id="Straight Arrow Connector 3" o:spid="_x0000_s1026" type="#_x0000_t32" style="position:absolute;margin-left:7pt;margin-top:625.85pt;width:64.5pt;height:0;z-index:251661312;visibility:visible;mso-wrap-style:square;mso-width-percent:0;mso-height-percent:0;mso-wrap-distance-left:9pt;mso-wrap-distance-top:0;mso-wrap-distance-right:9pt;mso-wrap-distance-bottom:0;mso-position-horizontal:absolute;mso-position-horizontal-relative:text;mso-position-vertical:absolute;mso-position-vertical-relative:page;mso-width-percent:0;mso-height-percent:0;mso-width-relative:margin;mso-height-relative:margin" o:gfxdata="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" strokecolor="#5b9bd5 [3204]" strokeweight="3pt">
+              <v:shape id="Straight Arrow Connector 3" o:spid="_x0000_s1026" type="#_x0000_t32" style="position:absolute;margin-left:6.55pt;margin-top:307.35pt;width:64.5pt;height:0;z-index:251661312;visibility:visible;mso-wrap-style:square;mso-width-percent:0;mso-height-percent:0;mso-wrap-distance-left:9pt;mso-wrap-distance-top:0;mso-wrap-distance-right:9pt;mso-wrap-distance-bottom:0;mso-position-horizontal:absolute;mso-position-horizontal-relative:text;mso-position-vertical:absolute;mso-position-vertical-relative:page;mso-width-percent:0;mso-height-percent:0;mso-width-relative:margin;mso-height-relative:margin" o:gfxdata="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" strokecolor="#5b9bd5 [3204]" strokeweight="3pt">
                 <v:stroke startarrow="block" endarrow="block" joinstyle="miter"/>
                 <w10:wrap anchory="page"/>
               </v:shape>
@@ -6418,6 +6416,8 @@
         </w:rPr>
         <w:br w:type="page"/>
       </w:r>
+      <w:bookmarkStart w:id="0" w:name="_GoBack"/>
+      <w:bookmarkEnd w:id="0"/>
     </w:p>
     <w:p>
       <w:pPr>
@@ -8773,7 +8773,7 @@
 </file>
 
 <file path=customXml/itemProps1.xml><?xml version="1.0" encoding="utf-8"?>
-<ds:datastoreItem xmlns:ds="http://schemas.openxmlformats.org/officeDocument/2006/customXml" ds:itemID="{3ED8CA28-6C61-49B1-8B01-B3AE617DBAB3}">
+<ds:datastoreItem xmlns:ds="http://schemas.openxmlformats.org/officeDocument/2006/customXml" ds:itemID="{014789B0-F120-4150-BDEB-CF9EEF5E4EF7}">
   <ds:schemaRefs>
     <ds:schemaRef ds:uri="http://schemas.openxmlformats.org/officeDocument/2006/bibliography"/>
   </ds:schemaRefs>

</xml_diff>